<commit_message>
Update Test Case and Test Scenario Report.
</commit_message>
<xml_diff>
--- a/test_case/🐞 Bug_reports.docx
+++ b/test_case/🐞 Bug_reports.docx
@@ -22,6 +22,16 @@
           <w:lang w:val="en-US"/>
         </w:rPr>
         <w:t>Valid Bugs</w:t>
+      </w:r>
+      <w:r>
+        <w:rPr>
+          <w:b/>
+          <w:bCs/>
+          <w:sz w:val="28"/>
+          <w:szCs w:val="28"/>
+          <w:lang w:val="en-US"/>
+        </w:rPr>
+        <w:t xml:space="preserve"> (bug id and screenshot) needed</w:t>
       </w:r>
     </w:p>
     <w:p>
@@ -608,13 +618,7 @@
       </w:r>
       <w:r>
         <w:br/>
-        <w:t xml:space="preserve">The form allows submission even when the First Name and Last Name fields contain only whitespace characters. </w:t>
-      </w:r>
-      <w:r>
-        <w:t>This bypass</w:t>
-      </w:r>
-      <w:r>
-        <w:t xml:space="preserve"> required field validation and may lead to invalid or misleading user data.</w:t>
+        <w:t>The form allows submission even when the First Name and Last Name fields contain only whitespace characters. This bypass required field validation and may lead to invalid or misleading user data.</w:t>
       </w:r>
     </w:p>
     <w:p>
@@ -1212,31 +1216,15 @@
         </w:rPr>
         <w:t xml:space="preserve">Go to </w:t>
       </w:r>
-      <w:r>
-        <w:fldChar w:fldCharType="begin"/>
-      </w:r>
-      <w:r>
-        <w:rPr>
-          <w:lang w:val="pl-PL"/>
-        </w:rPr>
-        <w:instrText>HYPERLINK "https://demoqa.com/automation-practice-form" \t "_new"</w:instrText>
-      </w:r>
-      <w:r>
-        <w:fldChar w:fldCharType="separate"/>
-      </w:r>
-      <w:r>
-        <w:rPr>
-          <w:rStyle w:val="Hyperlink"/>
-          <w:lang w:val="pl-PL"/>
-        </w:rPr>
-        <w:t>https://demoqa.com/automation-practice-form</w:t>
-      </w:r>
-      <w:r>
-        <w:rPr>
-          <w:lang w:val="en-US"/>
-        </w:rPr>
-        <w:fldChar w:fldCharType="end"/>
-      </w:r>
+      <w:hyperlink r:id="rId9" w:tgtFrame="_new" w:history="1">
+        <w:r>
+          <w:rPr>
+            <w:rStyle w:val="Hyperlink"/>
+            <w:lang w:val="pl-PL"/>
+          </w:rPr>
+          <w:t>https://demoqa.com/automation-practice-form</w:t>
+        </w:r>
+      </w:hyperlink>
     </w:p>
     <w:p>
       <w:pPr>
@@ -1498,7 +1486,7 @@
       <w:r>
         <w:t xml:space="preserve">Visit </w:t>
       </w:r>
-      <w:hyperlink r:id="rId9" w:tgtFrame="_new" w:history="1">
+      <w:hyperlink r:id="rId10" w:tgtFrame="_new" w:history="1">
         <w:r>
           <w:rPr>
             <w:rStyle w:val="Hyperlink"/>
@@ -4781,6 +4769,7 @@
   <w:style w:type="character" w:default="1" w:styleId="DefaultParagraphFont">
     <w:name w:val="Default Paragraph Font"/>
     <w:uiPriority w:val="1"/>
+    <w:semiHidden/>
     <w:unhideWhenUsed/>
   </w:style>
   <w:style w:type="table" w:default="1" w:styleId="TableNormal">

</xml_diff>